<commit_message>
Corrected one of the questions
</commit_message>
<xml_diff>
--- a/Labs/Lab05/Lab05_CodeReviewForm.docx
+++ b/Labs/Lab05/Lab05_CodeReviewForm.docx
@@ -18,7 +18,7 @@
       </w:tblPr>
       <w:tblGrid>
         <w:gridCol w:w="4552"/>
-        <w:gridCol w:w="4908"/>
+        <w:gridCol w:w="4907"/>
       </w:tblGrid>
       <w:tr>
         <w:trPr/>
@@ -49,7 +49,7 @@
         </w:tc>
         <w:tc>
           <w:tcPr>
-            <w:tcW w:w="4908" w:type="dxa"/>
+            <w:tcW w:w="4907" w:type="dxa"/>
             <w:tcBorders>
               <w:top w:val="single" w:sz="4" w:space="0" w:color="000000"/>
               <w:start w:val="single" w:sz="4" w:space="0" w:color="000000"/>
@@ -102,7 +102,7 @@
         </w:tc>
         <w:tc>
           <w:tcPr>
-            <w:tcW w:w="4908" w:type="dxa"/>
+            <w:tcW w:w="4907" w:type="dxa"/>
             <w:tcBorders>
               <w:top w:val="single" w:sz="4" w:space="0" w:color="000000"/>
               <w:start w:val="single" w:sz="4" w:space="0" w:color="000000"/>
@@ -155,7 +155,7 @@
         </w:tc>
         <w:tc>
           <w:tcPr>
-            <w:tcW w:w="4908" w:type="dxa"/>
+            <w:tcW w:w="4907" w:type="dxa"/>
             <w:tcBorders>
               <w:top w:val="single" w:sz="4" w:space="0" w:color="000000"/>
               <w:start w:val="single" w:sz="4" w:space="0" w:color="000000"/>
@@ -208,7 +208,7 @@
         </w:tc>
         <w:tc>
           <w:tcPr>
-            <w:tcW w:w="4908" w:type="dxa"/>
+            <w:tcW w:w="4907" w:type="dxa"/>
             <w:tcBorders>
               <w:top w:val="single" w:sz="4" w:space="0" w:color="000000"/>
               <w:start w:val="single" w:sz="4" w:space="0" w:color="000000"/>
@@ -324,15 +324,15 @@
         </w:tblCellMar>
       </w:tblPr>
       <w:tblGrid>
-        <w:gridCol w:w="8116"/>
-        <w:gridCol w:w="720"/>
+        <w:gridCol w:w="8115"/>
+        <w:gridCol w:w="721"/>
         <w:gridCol w:w="722"/>
       </w:tblGrid>
       <w:tr>
         <w:trPr/>
         <w:tc>
           <w:tcPr>
-            <w:tcW w:w="8116" w:type="dxa"/>
+            <w:tcW w:w="8115" w:type="dxa"/>
             <w:tcBorders>
               <w:top w:val="single" w:sz="4" w:space="0" w:color="000000"/>
               <w:start w:val="single" w:sz="4" w:space="0" w:color="000000"/>
@@ -364,7 +364,7 @@
         </w:tc>
         <w:tc>
           <w:tcPr>
-            <w:tcW w:w="720" w:type="dxa"/>
+            <w:tcW w:w="721" w:type="dxa"/>
             <w:tcBorders>
               <w:top w:val="single" w:sz="4" w:space="0" w:color="000000"/>
               <w:start w:val="single" w:sz="4" w:space="0" w:color="000000"/>
@@ -434,7 +434,7 @@
         <w:trPr/>
         <w:tc>
           <w:tcPr>
-            <w:tcW w:w="8116" w:type="dxa"/>
+            <w:tcW w:w="8115" w:type="dxa"/>
             <w:tcBorders>
               <w:top w:val="single" w:sz="4" w:space="0" w:color="000000"/>
               <w:start w:val="single" w:sz="4" w:space="0" w:color="000000"/>
@@ -462,7 +462,7 @@
         </w:tc>
         <w:tc>
           <w:tcPr>
-            <w:tcW w:w="720" w:type="dxa"/>
+            <w:tcW w:w="721" w:type="dxa"/>
             <w:tcBorders>
               <w:top w:val="single" w:sz="4" w:space="0" w:color="000000"/>
               <w:start w:val="single" w:sz="4" w:space="0" w:color="000000"/>
@@ -526,7 +526,7 @@
         <w:trPr/>
         <w:tc>
           <w:tcPr>
-            <w:tcW w:w="8116" w:type="dxa"/>
+            <w:tcW w:w="8115" w:type="dxa"/>
             <w:tcBorders>
               <w:top w:val="single" w:sz="4" w:space="0" w:color="000000"/>
               <w:start w:val="single" w:sz="4" w:space="0" w:color="000000"/>
@@ -551,7 +551,7 @@
         </w:tc>
         <w:tc>
           <w:tcPr>
-            <w:tcW w:w="720" w:type="dxa"/>
+            <w:tcW w:w="721" w:type="dxa"/>
             <w:tcBorders>
               <w:top w:val="single" w:sz="4" w:space="0" w:color="000000"/>
               <w:start w:val="single" w:sz="4" w:space="0" w:color="000000"/>
@@ -609,7 +609,7 @@
         <w:trPr/>
         <w:tc>
           <w:tcPr>
-            <w:tcW w:w="8116" w:type="dxa"/>
+            <w:tcW w:w="8115" w:type="dxa"/>
             <w:tcBorders>
               <w:top w:val="single" w:sz="4" w:space="0" w:color="000000"/>
               <w:start w:val="single" w:sz="4" w:space="0" w:color="000000"/>
@@ -628,7 +628,7 @@
             </w:pPr>
             <w:r>
               <w:rPr/>
-              <w:t xml:space="preserve">Do variable names use camel case? (camelCase for example)  </w:t>
+              <w:t>Do variable names use camel case? (camelCase for example)</w:t>
             </w:r>
           </w:p>
           <w:p>
@@ -648,7 +648,7 @@
         </w:tc>
         <w:tc>
           <w:tcPr>
-            <w:tcW w:w="720" w:type="dxa"/>
+            <w:tcW w:w="721" w:type="dxa"/>
             <w:tcBorders>
               <w:top w:val="single" w:sz="4" w:space="0" w:color="000000"/>
               <w:start w:val="single" w:sz="4" w:space="0" w:color="000000"/>
@@ -708,7 +708,7 @@
         </w:trPr>
         <w:tc>
           <w:tcPr>
-            <w:tcW w:w="8116" w:type="dxa"/>
+            <w:tcW w:w="8115" w:type="dxa"/>
             <w:tcBorders>
               <w:top w:val="single" w:sz="4" w:space="0" w:color="000000"/>
               <w:start w:val="single" w:sz="4" w:space="0" w:color="000000"/>
@@ -730,7 +730,7 @@
             </w:pPr>
             <w:r>
               <w:rPr/>
-              <w:t xml:space="preserve">Do function/method names use camel case?  </w:t>
+              <w:t>Do function/method names use camel case?</w:t>
             </w:r>
           </w:p>
           <w:p>
@@ -753,7 +753,7 @@
         </w:tc>
         <w:tc>
           <w:tcPr>
-            <w:tcW w:w="720" w:type="dxa"/>
+            <w:tcW w:w="721" w:type="dxa"/>
             <w:tcBorders>
               <w:top w:val="single" w:sz="4" w:space="0" w:color="000000"/>
               <w:start w:val="single" w:sz="4" w:space="0" w:color="000000"/>
@@ -819,7 +819,7 @@
         </w:trPr>
         <w:tc>
           <w:tcPr>
-            <w:tcW w:w="8116" w:type="dxa"/>
+            <w:tcW w:w="8115" w:type="dxa"/>
             <w:tcBorders>
               <w:top w:val="single" w:sz="4" w:space="0" w:color="000000"/>
               <w:start w:val="single" w:sz="4" w:space="0" w:color="000000"/>
@@ -841,7 +841,7 @@
             </w:pPr>
             <w:r>
               <w:rPr/>
-              <w:t xml:space="preserve">Do class names use title case?  </w:t>
+              <w:t>Do class names use title case?</w:t>
             </w:r>
           </w:p>
           <w:p>
@@ -864,7 +864,7 @@
         </w:tc>
         <w:tc>
           <w:tcPr>
-            <w:tcW w:w="720" w:type="dxa"/>
+            <w:tcW w:w="721" w:type="dxa"/>
             <w:tcBorders>
               <w:top w:val="single" w:sz="4" w:space="0" w:color="000000"/>
               <w:start w:val="single" w:sz="4" w:space="0" w:color="000000"/>
@@ -930,7 +930,7 @@
         </w:trPr>
         <w:tc>
           <w:tcPr>
-            <w:tcW w:w="8116" w:type="dxa"/>
+            <w:tcW w:w="8115" w:type="dxa"/>
             <w:tcBorders>
               <w:top w:val="single" w:sz="4" w:space="0" w:color="000000"/>
               <w:start w:val="single" w:sz="4" w:space="0" w:color="000000"/>
@@ -955,7 +955,7 @@
         </w:tc>
         <w:tc>
           <w:tcPr>
-            <w:tcW w:w="720" w:type="dxa"/>
+            <w:tcW w:w="721" w:type="dxa"/>
             <w:tcBorders>
               <w:top w:val="single" w:sz="4" w:space="0" w:color="000000"/>
               <w:start w:val="single" w:sz="4" w:space="0" w:color="000000"/>
@@ -1015,7 +1015,7 @@
         </w:trPr>
         <w:tc>
           <w:tcPr>
-            <w:tcW w:w="8116" w:type="dxa"/>
+            <w:tcW w:w="8115" w:type="dxa"/>
             <w:tcBorders>
               <w:start w:val="single" w:sz="4" w:space="0" w:color="000000"/>
               <w:bottom w:val="single" w:sz="4" w:space="0" w:color="000000"/>
@@ -1036,32 +1036,24 @@
             </w:pPr>
             <w:r>
               <w:rPr/>
-              <w:t xml:space="preserve">Content, style and functionality are provided in separate files </w:t>
-            </w:r>
-            <w:r>
-              <w:rPr/>
-              <w:t>(.html, .css, .js)</w:t>
-            </w:r>
-            <w:r>
-              <w:rPr/>
-              <w:t xml:space="preserve">?  </w:t>
-            </w:r>
-          </w:p>
-          <w:p>
-            <w:pPr>
-              <w:pStyle w:val="Normal"/>
-              <w:widowControl w:val="false"/>
-              <w:tabs>
-                <w:tab w:val="clear" w:pos="720"/>
-              </w:tabs>
-              <w:bidi w:val="0"/>
-              <w:spacing w:before="0" w:after="0"/>
-              <w:ind w:hanging="0" w:start="0" w:end="0"/>
-              <w:rPr/>
-            </w:pPr>
-            <w:r>
-              <w:rPr/>
-              <w:t xml:space="preserve">Inline styles are used only sparingly?  </w:t>
+              <w:t>Content, style and functionality are provided in separate files (.html, .css, .js)?</w:t>
+            </w:r>
+          </w:p>
+          <w:p>
+            <w:pPr>
+              <w:pStyle w:val="Normal"/>
+              <w:widowControl w:val="false"/>
+              <w:tabs>
+                <w:tab w:val="clear" w:pos="720"/>
+              </w:tabs>
+              <w:bidi w:val="0"/>
+              <w:spacing w:before="0" w:after="0"/>
+              <w:ind w:hanging="0" w:start="0" w:end="0"/>
+              <w:rPr/>
+            </w:pPr>
+            <w:r>
+              <w:rPr/>
+              <w:t>Inline styles are used only sparingly?</w:t>
             </w:r>
           </w:p>
           <w:p>
@@ -1084,7 +1076,7 @@
         </w:tc>
         <w:tc>
           <w:tcPr>
-            <w:tcW w:w="720" w:type="dxa"/>
+            <w:tcW w:w="721" w:type="dxa"/>
             <w:tcBorders>
               <w:start w:val="single" w:sz="4" w:space="0" w:color="000000"/>
               <w:bottom w:val="single" w:sz="4" w:space="0" w:color="000000"/>
@@ -1257,7 +1249,7 @@
       </w:tblPr>
       <w:tblGrid>
         <w:gridCol w:w="8116"/>
-        <w:gridCol w:w="720"/>
+        <w:gridCol w:w="721"/>
         <w:gridCol w:w="721"/>
       </w:tblGrid>
       <w:tr>
@@ -1297,7 +1289,7 @@
         </w:tc>
         <w:tc>
           <w:tcPr>
-            <w:tcW w:w="720" w:type="dxa"/>
+            <w:tcW w:w="721" w:type="dxa"/>
             <w:tcBorders>
               <w:top w:val="single" w:sz="4" w:space="0" w:color="000000"/>
               <w:start w:val="single" w:sz="4" w:space="0" w:color="000000"/>
@@ -1391,7 +1383,7 @@
             </w:pPr>
             <w:r>
               <w:rPr/>
-              <w:t xml:space="preserve">Completed AJAX features of the application?    </w:t>
+              <w:t>Completed AJAX features of the application?</w:t>
             </w:r>
           </w:p>
           <w:p>
@@ -1419,7 +1411,7 @@
         </w:tc>
         <w:tc>
           <w:tcPr>
-            <w:tcW w:w="720" w:type="dxa"/>
+            <w:tcW w:w="721" w:type="dxa"/>
             <w:tcBorders>
               <w:top w:val="single" w:sz="4" w:space="0" w:color="000000"/>
               <w:start w:val="single" w:sz="4" w:space="0" w:color="000000"/>
@@ -1513,7 +1505,7 @@
             </w:pPr>
             <w:r>
               <w:rPr/>
-              <w:t xml:space="preserve">Edited the constructor?  </w:t>
+              <w:t>Edited the constructor?</w:t>
             </w:r>
           </w:p>
           <w:p>
@@ -1537,29 +1529,13 @@
             </w:pPr>
             <w:r>
               <w:rPr/>
-              <w:t xml:space="preserve">Added instance variables for the </w:t>
-            </w:r>
-            <w:r>
-              <w:rPr/>
-              <w:t>web API</w:t>
-            </w:r>
-            <w:r>
-              <w:rPr/>
-              <w:t xml:space="preserve"> </w:t>
-            </w:r>
-            <w:r>
-              <w:rPr/>
-              <w:t>URL</w:t>
-            </w:r>
-            <w:r>
-              <w:rPr/>
-              <w:t xml:space="preserve"> as well as the api key that the application uses to make the Ajax call?</w:t>
-            </w:r>
-          </w:p>
-        </w:tc>
-        <w:tc>
-          <w:tcPr>
-            <w:tcW w:w="720" w:type="dxa"/>
+              <w:t>Added instance variables for the web API URL as well as the api key that the application uses to make the Ajax call?</w:t>
+            </w:r>
+          </w:p>
+        </w:tc>
+        <w:tc>
+          <w:tcPr>
+            <w:tcW w:w="721" w:type="dxa"/>
             <w:tcBorders>
               <w:start w:val="single" w:sz="4" w:space="0" w:color="000000"/>
               <w:bottom w:val="single" w:sz="4" w:space="0" w:color="000000"/>
@@ -1749,7 +1725,7 @@
         </w:tc>
         <w:tc>
           <w:tcPr>
-            <w:tcW w:w="720" w:type="dxa"/>
+            <w:tcW w:w="721" w:type="dxa"/>
             <w:tcBorders>
               <w:start w:val="single" w:sz="4" w:space="0" w:color="000000"/>
               <w:bottom w:val="single" w:sz="4" w:space="0" w:color="000000"/>
@@ -1835,7 +1811,7 @@
       </w:tblPr>
       <w:tblGrid>
         <w:gridCol w:w="8116"/>
-        <w:gridCol w:w="720"/>
+        <w:gridCol w:w="721"/>
         <w:gridCol w:w="721"/>
       </w:tblGrid>
       <w:tr>
@@ -1874,7 +1850,7 @@
         </w:tc>
         <w:tc>
           <w:tcPr>
-            <w:tcW w:w="720" w:type="dxa"/>
+            <w:tcW w:w="721" w:type="dxa"/>
             <w:tcBorders>
               <w:top w:val="single" w:sz="4" w:space="0" w:color="000000"/>
               <w:start w:val="single" w:sz="4" w:space="0" w:color="000000"/>
@@ -1968,7 +1944,7 @@
             </w:pPr>
             <w:r>
               <w:rPr/>
-              <w:t xml:space="preserve">Completed Weather application?  </w:t>
+              <w:t>Completed Weather application?</w:t>
             </w:r>
           </w:p>
           <w:p>
@@ -1990,7 +1966,7 @@
             </w:pPr>
             <w:r>
               <w:rPr/>
-              <w:t xml:space="preserve">Application satisfies all requirements and functions correctly?  </w:t>
+              <w:t>Application satisfies all requirements and functions correctly?</w:t>
             </w:r>
           </w:p>
           <w:p>
@@ -2017,7 +1993,7 @@
         </w:tc>
         <w:tc>
           <w:tcPr>
-            <w:tcW w:w="720" w:type="dxa"/>
+            <w:tcW w:w="721" w:type="dxa"/>
             <w:tcBorders>
               <w:top w:val="single" w:sz="4" w:space="0" w:color="000000"/>
               <w:start w:val="single" w:sz="4" w:space="0" w:color="000000"/>
@@ -2131,15 +2107,7 @@
             </w:pPr>
             <w:r>
               <w:rPr/>
-              <w:t xml:space="preserve">Initialized an instance variable </w:t>
-            </w:r>
-            <w:r>
-              <w:rPr/>
-              <w:t>named</w:t>
-            </w:r>
-            <w:r>
-              <w:rPr/>
-              <w:t xml:space="preserve"> state that contains all “data” for the app?</w:t>
+              <w:t>Initialized an instance variable named state that contains all “data” for the app?</w:t>
             </w:r>
           </w:p>
           <w:p>
@@ -2217,7 +2185,7 @@
         </w:tc>
         <w:tc>
           <w:tcPr>
-            <w:tcW w:w="720" w:type="dxa"/>
+            <w:tcW w:w="721" w:type="dxa"/>
             <w:tcBorders>
               <w:start w:val="single" w:sz="4" w:space="0" w:color="000000"/>
               <w:bottom w:val="single" w:sz="4" w:space="0" w:color="000000"/>
@@ -2377,7 +2345,7 @@
             </w:pPr>
             <w:r>
               <w:rPr/>
-              <w:t xml:space="preserve">Called fetch to get location based on zipcode from openweathermap?  </w:t>
+              <w:t>Called fetch to get location based on zipcode from openweathermap?</w:t>
             </w:r>
           </w:p>
           <w:p>
@@ -2401,7 +2369,7 @@
             </w:pPr>
             <w:r>
               <w:rPr/>
-              <w:t xml:space="preserve">Called then to parse the response? </w:t>
+              <w:t>Called then to parse the response?</w:t>
             </w:r>
           </w:p>
           <w:p>
@@ -2425,7 +2393,7 @@
             </w:pPr>
             <w:r>
               <w:rPr/>
-              <w:t xml:space="preserve">Called then and to process the json object? </w:t>
+              <w:t>Called then and to process the json object?</w:t>
             </w:r>
           </w:p>
           <w:p>
@@ -2449,7 +2417,7 @@
             </w:pPr>
             <w:r>
               <w:rPr/>
-              <w:t xml:space="preserve">Stored the city, latitude and longitude in the state instance variable?  </w:t>
+              <w:t>Stored the city, latitude and longitude in the state instance variable?</w:t>
             </w:r>
           </w:p>
           <w:p>
@@ -2593,7 +2561,7 @@
             </w:pPr>
             <w:r>
               <w:rPr/>
-              <w:t xml:space="preserve">Called parseForecast and stored the result in the state instance variable? </w:t>
+              <w:t>Called parseForecast and stored the result in the state instance variable?</w:t>
             </w:r>
           </w:p>
           <w:p>
@@ -2644,10 +2612,34 @@
               <w:t>Called catch to log any errors to the console?</w:t>
             </w:r>
           </w:p>
-        </w:tc>
-        <w:tc>
-          <w:tcPr>
-            <w:tcW w:w="720" w:type="dxa"/>
+          <w:p>
+            <w:pPr>
+              <w:pStyle w:val="ListParagraph"/>
+              <w:widowControl w:val="false"/>
+              <w:numPr>
+                <w:ilvl w:val="0"/>
+                <w:numId w:val="8"/>
+              </w:numPr>
+              <w:tabs>
+                <w:tab w:val="clear" w:pos="720"/>
+              </w:tabs>
+              <w:bidi w:val="0"/>
+              <w:spacing w:lineRule="auto" w:line="276" w:before="0" w:after="0"/>
+              <w:ind w:hanging="360" w:start="720" w:end="0"/>
+              <w:contextualSpacing/>
+              <w:jc w:val="start"/>
+              <w:textAlignment w:val="auto"/>
+              <w:rPr/>
+            </w:pPr>
+            <w:r>
+              <w:rPr/>
+              <w:t>Called the method clearCurrentDay?</w:t>
+            </w:r>
+          </w:p>
+        </w:tc>
+        <w:tc>
+          <w:tcPr>
+            <w:tcW w:w="721" w:type="dxa"/>
             <w:tcBorders>
               <w:start w:val="single" w:sz="4" w:space="0" w:color="000000"/>
               <w:bottom w:val="single" w:sz="4" w:space="0" w:color="000000"/>
@@ -2789,7 +2781,7 @@
         </w:tc>
         <w:tc>
           <w:tcPr>
-            <w:tcW w:w="720" w:type="dxa"/>
+            <w:tcW w:w="721" w:type="dxa"/>
             <w:tcBorders>
               <w:start w:val="single" w:sz="4" w:space="0" w:color="000000"/>
               <w:bottom w:val="single" w:sz="4" w:space="0" w:color="000000"/>
@@ -2976,34 +2968,10 @@
               <w:t>Added click event handler that calls renderCurrentDay with the index as a parameter to each weatherListItem?</w:t>
             </w:r>
           </w:p>
-          <w:p>
-            <w:pPr>
-              <w:pStyle w:val="ListParagraph"/>
-              <w:widowControl w:val="false"/>
-              <w:numPr>
-                <w:ilvl w:val="0"/>
-                <w:numId w:val="6"/>
-              </w:numPr>
-              <w:tabs>
-                <w:tab w:val="clear" w:pos="720"/>
-              </w:tabs>
-              <w:bidi w:val="0"/>
-              <w:spacing w:lineRule="auto" w:line="276" w:before="0" w:after="0"/>
-              <w:ind w:hanging="360" w:start="720" w:end="0"/>
-              <w:contextualSpacing/>
-              <w:jc w:val="start"/>
-              <w:textAlignment w:val="auto"/>
-              <w:rPr/>
-            </w:pPr>
-            <w:r>
-              <w:rPr/>
-              <w:t>Called the method clearCurrentDay?</w:t>
-            </w:r>
-          </w:p>
-        </w:tc>
-        <w:tc>
-          <w:tcPr>
-            <w:tcW w:w="720" w:type="dxa"/>
+        </w:tc>
+        <w:tc>
+          <w:tcPr>
+            <w:tcW w:w="721" w:type="dxa"/>
             <w:tcBorders>
               <w:start w:val="single" w:sz="4" w:space="0" w:color="000000"/>
               <w:bottom w:val="single" w:sz="4" w:space="0" w:color="000000"/>
@@ -3089,7 +3057,7 @@
             </w:pPr>
             <w:r>
               <w:rPr/>
-              <w:t xml:space="preserve">Created the renderCurrentDay method?  </w:t>
+              <w:t>Created the renderCurrentDay method?</w:t>
             </w:r>
           </w:p>
           <w:p>
@@ -3158,7 +3126,7 @@
         </w:tc>
         <w:tc>
           <w:tcPr>
-            <w:tcW w:w="720" w:type="dxa"/>
+            <w:tcW w:w="721" w:type="dxa"/>
             <w:tcBorders>
               <w:start w:val="single" w:sz="4" w:space="0" w:color="000000"/>
               <w:bottom w:val="single" w:sz="4" w:space="0" w:color="000000"/>
@@ -3252,7 +3220,7 @@
         </w:tc>
         <w:tc>
           <w:tcPr>
-            <w:tcW w:w="720" w:type="dxa"/>
+            <w:tcW w:w="721" w:type="dxa"/>
             <w:tcBorders>
               <w:start w:val="single" w:sz="4" w:space="0" w:color="000000"/>
               <w:bottom w:val="single" w:sz="4" w:space="0" w:color="000000"/>
@@ -3340,13 +3308,13 @@
             </w:pPr>
             <w:r>
               <w:rPr/>
-              <w:t xml:space="preserve">Instantiated an object after the page has loaded?  </w:t>
-            </w:r>
-          </w:p>
-        </w:tc>
-        <w:tc>
-          <w:tcPr>
-            <w:tcW w:w="720" w:type="dxa"/>
+              <w:t>Instantiated an object after the page has loaded?</w:t>
+            </w:r>
+          </w:p>
+        </w:tc>
+        <w:tc>
+          <w:tcPr>
+            <w:tcW w:w="721" w:type="dxa"/>
             <w:tcBorders>
               <w:start w:val="single" w:sz="4" w:space="0" w:color="000000"/>
               <w:bottom w:val="single" w:sz="4" w:space="0" w:color="000000"/>
@@ -3486,7 +3454,7 @@
         </w:tc>
         <w:tc>
           <w:tcPr>
-            <w:tcW w:w="720" w:type="dxa"/>
+            <w:tcW w:w="721" w:type="dxa"/>
             <w:tcBorders>
               <w:start w:val="single" w:sz="4" w:space="0" w:color="000000"/>
               <w:bottom w:val="single" w:sz="4" w:space="0" w:color="000000"/>
@@ -3568,7 +3536,9 @@
         </w:rPr>
       </w:pPr>
       <w:r>
-        <w:rPr/>
+        <w:rPr>
+          <w:rFonts w:cs="Calibri"/>
+        </w:rPr>
       </w:r>
       <w:r>
         <w:br w:type="page"/>
@@ -3720,11 +3690,7 @@
             </w:pPr>
             <w:r>
               <w:rPr/>
-              <w:t>NPM</w:t>
-            </w:r>
-            <w:r>
-              <w:rPr/>
-              <w:t xml:space="preserve"> was used to manage modules?  </w:t>
+              <w:t>NPM was used to manage modules?</w:t>
             </w:r>
           </w:p>
           <w:p>
@@ -3762,7 +3728,7 @@
             </w:pPr>
             <w:r>
               <w:rPr/>
-              <w:t xml:space="preserve">webpack.config.js was created?  </w:t>
+              <w:t>webpack.config.js was created?</w:t>
             </w:r>
           </w:p>
           <w:p>
@@ -3781,7 +3747,7 @@
             </w:pPr>
             <w:r>
               <w:rPr/>
-              <w:t xml:space="preserve">Modules including webpack, webpack-dev-server, babel, css-loader, style-loader, less-loader and image-loader are installed?  </w:t>
+              <w:t>Modules including webpack, webpack-dev-server, babel, css-loader, style-loader, less-loader and image-loader are installed?</w:t>
             </w:r>
           </w:p>
           <w:p>
@@ -3983,19 +3949,7 @@
               <w:rPr>
                 <w:rFonts w:cs="Calibri"/>
               </w:rPr>
-              <w:t>U</w:t>
-            </w:r>
-            <w:r>
-              <w:rPr>
-                <w:rFonts w:cs="Calibri"/>
-              </w:rPr>
-              <w:t>RL</w:t>
-            </w:r>
-            <w:r>
-              <w:rPr>
-                <w:rFonts w:cs="Calibri"/>
-              </w:rPr>
-              <w:t xml:space="preserve"> for Bookmarker Version 2 on citstudent:</w:t>
+              <w:t>URL for Bookmarker Version 2 on citstudent:</w:t>
             </w:r>
           </w:p>
         </w:tc>
@@ -4028,19 +3982,7 @@
               <w:rPr>
                 <w:rFonts w:cs="Calibri"/>
               </w:rPr>
-              <w:t>U</w:t>
-            </w:r>
-            <w:r>
-              <w:rPr>
-                <w:rFonts w:cs="Calibri"/>
-              </w:rPr>
-              <w:t>RL</w:t>
-            </w:r>
-            <w:r>
-              <w:rPr>
-                <w:rFonts w:cs="Calibri"/>
-              </w:rPr>
-              <w:t xml:space="preserve"> for Weather on citstudent?</w:t>
+              <w:t>URL for Weather on citstudent?</w:t>
             </w:r>
           </w:p>
         </w:tc>
@@ -4073,13 +4015,7 @@
               <w:rPr>
                 <w:rFonts w:cs="Calibri"/>
               </w:rPr>
-              <w:t>U</w:t>
-            </w:r>
-            <w:r>
-              <w:rPr>
-                <w:rFonts w:cs="Calibri"/>
-              </w:rPr>
-              <w:t>RL</w:t>
+              <w:t>URL</w:t>
             </w:r>
             <w:r>
               <w:rPr/>
@@ -4117,19 +4053,7 @@
               <w:rPr>
                 <w:rFonts w:cs="Calibri"/>
               </w:rPr>
-              <w:t>U</w:t>
-            </w:r>
-            <w:r>
-              <w:rPr>
-                <w:rFonts w:cs="Calibri"/>
-              </w:rPr>
-              <w:t>RL</w:t>
-            </w:r>
-            <w:r>
-              <w:rPr>
-                <w:rFonts w:cs="Calibri"/>
-              </w:rPr>
-              <w:t xml:space="preserve"> for Weather GitHub repo:</w:t>
+              <w:t>URL for Weather GitHub repo:</w:t>
             </w:r>
           </w:p>
         </w:tc>
@@ -4146,7 +4070,9 @@
         </w:rPr>
       </w:pPr>
       <w:r>
-        <w:rPr/>
+        <w:rPr>
+          <w:rFonts w:cs="Calibri"/>
+        </w:rPr>
       </w:r>
     </w:p>
     <w:p>
@@ -4163,19 +4089,7 @@
         <w:rPr>
           <w:rFonts w:cs="Calibri"/>
         </w:rPr>
-        <w:t xml:space="preserve">One thing that you learned from completing the </w:t>
-      </w:r>
-      <w:r>
-        <w:rPr>
-          <w:rFonts w:cs="Calibri"/>
-        </w:rPr>
-        <w:t>lab</w:t>
-      </w:r>
-      <w:r>
-        <w:rPr>
-          <w:rFonts w:cs="Calibri"/>
-        </w:rPr>
-        <w:t>:</w:t>
+        <w:t>One thing that you learned from completing the lab:</w:t>
       </w:r>
     </w:p>
     <w:p>
@@ -4209,7 +4123,9 @@
       </w:r>
     </w:p>
     <w:sectPr>
-      <w:headerReference w:type="default" r:id="rId2"/>
+      <w:headerReference w:type="even" r:id="rId2"/>
+      <w:headerReference w:type="default" r:id="rId3"/>
+      <w:headerReference w:type="first" r:id="rId4"/>
       <w:type w:val="nextPage"/>
       <w:pgSz w:w="12240" w:h="15840"/>
       <w:pgMar w:left="1440" w:right="1440" w:gutter="0" w:header="1440" w:top="2302" w:footer="0" w:bottom="1440"/>
@@ -4226,6 +4142,20 @@
 <w:hdr xmlns:o="urn:schemas-microsoft-com:office:office" xmlns:r="http://schemas.openxmlformats.org/officeDocument/2006/relationships" xmlns:v="urn:schemas-microsoft-com:vml" xmlns:w="http://schemas.openxmlformats.org/wordprocessingml/2006/main" xmlns:w10="urn:schemas-microsoft-com:office:word" xmlns:wp="http://schemas.openxmlformats.org/drawingml/2006/wordprocessingDrawing" xmlns:wps="http://schemas.microsoft.com/office/word/2010/wordprocessingShape" xmlns:wpg="http://schemas.microsoft.com/office/word/2010/wordprocessingGroup" xmlns:mc="http://schemas.openxmlformats.org/markup-compatibility/2006" xmlns:wp14="http://schemas.microsoft.com/office/word/2010/wordprocessingDrawing" xmlns:w14="http://schemas.microsoft.com/office/word/2010/wordml" xmlns:w15="http://schemas.microsoft.com/office/word/2012/wordml" mc:Ignorable="w14 wp14 w15">
   <w:p>
     <w:pPr>
+      <w:pStyle w:val="Header"/>
+      <w:rPr/>
+    </w:pPr>
+    <w:r>
+      <w:rPr/>
+    </w:r>
+  </w:p>
+</w:hdr>
+</file>
+
+<file path=word/header2.xml><?xml version="1.0" encoding="utf-8"?>
+<w:hdr xmlns:o="urn:schemas-microsoft-com:office:office" xmlns:r="http://schemas.openxmlformats.org/officeDocument/2006/relationships" xmlns:v="urn:schemas-microsoft-com:vml" xmlns:w="http://schemas.openxmlformats.org/wordprocessingml/2006/main" xmlns:w10="urn:schemas-microsoft-com:office:word" xmlns:wp="http://schemas.openxmlformats.org/drawingml/2006/wordprocessingDrawing" xmlns:wps="http://schemas.microsoft.com/office/word/2010/wordprocessingShape" xmlns:wpg="http://schemas.microsoft.com/office/word/2010/wordprocessingGroup" xmlns:mc="http://schemas.openxmlformats.org/markup-compatibility/2006" xmlns:wp14="http://schemas.microsoft.com/office/word/2010/wordprocessingDrawing" xmlns:w14="http://schemas.microsoft.com/office/word/2010/wordml" xmlns:w15="http://schemas.microsoft.com/office/word/2012/wordml" mc:Ignorable="w14 wp14 w15">
+  <w:p>
+    <w:pPr>
       <w:pStyle w:val="Normal"/>
       <w:widowControl w:val="false"/>
       <w:bidi w:val="0"/>
@@ -4247,9 +4177,21 @@
         <w:sz w:val="28"/>
         <w:szCs w:val="28"/>
       </w:rPr>
-      <w:t>Code Review</w:t>
+      <w:t>Code Review for Lab 5 – AJAX</w:t>
     </w:r>
-    <w:r>
+  </w:p>
+</w:hdr>
+</file>
+
+<file path=word/header3.xml><?xml version="1.0" encoding="utf-8"?>
+<w:hdr xmlns:o="urn:schemas-microsoft-com:office:office" xmlns:r="http://schemas.openxmlformats.org/officeDocument/2006/relationships" xmlns:v="urn:schemas-microsoft-com:vml" xmlns:w="http://schemas.openxmlformats.org/wordprocessingml/2006/main" xmlns:w10="urn:schemas-microsoft-com:office:word" xmlns:wp="http://schemas.openxmlformats.org/drawingml/2006/wordprocessingDrawing" xmlns:wps="http://schemas.microsoft.com/office/word/2010/wordprocessingShape" xmlns:wpg="http://schemas.microsoft.com/office/word/2010/wordprocessingGroup" xmlns:mc="http://schemas.openxmlformats.org/markup-compatibility/2006" xmlns:wp14="http://schemas.microsoft.com/office/word/2010/wordprocessingDrawing" xmlns:w14="http://schemas.microsoft.com/office/word/2010/wordml" xmlns:w15="http://schemas.microsoft.com/office/word/2012/wordml" mc:Ignorable="w14 wp14 w15">
+  <w:p>
+    <w:pPr>
+      <w:pStyle w:val="Normal"/>
+      <w:widowControl w:val="false"/>
+      <w:bidi w:val="0"/>
+      <w:spacing w:lineRule="auto" w:line="276" w:before="0" w:after="200"/>
+      <w:ind w:hanging="0" w:start="0" w:end="0"/>
       <w:rPr>
         <w:rFonts w:cs="Calibri"/>
         <w:b/>
@@ -4257,7 +4199,16 @@
         <w:sz w:val="28"/>
         <w:szCs w:val="28"/>
       </w:rPr>
-      <w:t xml:space="preserve"> for Lab 5 – AJAX</w:t>
+    </w:pPr>
+    <w:r>
+      <w:rPr>
+        <w:rFonts w:cs="Calibri"/>
+        <w:b/>
+        <w:bCs/>
+        <w:sz w:val="28"/>
+        <w:szCs w:val="28"/>
+      </w:rPr>
+      <w:t>Code Review for Lab 5 – AJAX</w:t>
     </w:r>
   </w:p>
 </w:hdr>
@@ -5673,6 +5624,7 @@
     <w:qFormat/>
     <w:pPr>
       <w:widowControl/>
+      <w:suppressAutoHyphens w:val="true"/>
       <w:bidi w:val="0"/>
       <w:spacing w:lineRule="auto" w:line="276" w:before="0" w:after="200"/>
       <w:jc w:val="start"/>
@@ -5787,6 +5739,7 @@
     <w:qFormat/>
     <w:pPr>
       <w:widowControl/>
+      <w:suppressAutoHyphens w:val="true"/>
       <w:bidi w:val="0"/>
       <w:spacing w:lineRule="auto" w:line="276" w:before="0" w:after="200"/>
       <w:jc w:val="start"/>

</xml_diff>